<commit_message>
Alert user that they have not completed the form if any inputs are blank in the Create Program form.
</commit_message>
<xml_diff>
--- a/A2/documents/MRU Curriculum (Version 2.0) - Web 3 Assignment 2 - Tyler Rop.docx
+++ b/A2/documents/MRU Curriculum (Version 2.0) - Web 3 Assignment 2 - Tyler Rop.docx
@@ -47,7 +47,7 @@
                     <a:blip r:embed="rId7" cstate="print">
                       <a:extLst>
                         <a:ext uri="{28A0092B-C50C-407E-A947-70E740481C1C}">
-                          <a14:useLocalDpi xmlns="" xmlns:wpc="http://schemas.microsoft.com/office/word/2010/wordprocessingCanvas" xmlns:mc="http://schemas.openxmlformats.org/markup-compatibility/2006" xmlns:o="urn:schemas-microsoft-com:office:office" xmlns:v="urn:schemas-microsoft-com:vml" xmlns:wp14="http://schemas.microsoft.com/office/word/2010/wordprocessingDrawing" xmlns:w10="urn:schemas-microsoft-com:office:word" xmlns:w="http://schemas.openxmlformats.org/wordprocessingml/2006/main" xmlns:w14="http://schemas.microsoft.com/office/word/2010/wordml" xmlns:w15="http://schemas.microsoft.com/office/word/2012/wordml" xmlns:wpg="http://schemas.microsoft.com/office/word/2010/wordprocessingGroup" xmlns:wpi="http://schemas.microsoft.com/office/word/2010/wordprocessingInk" xmlns:wps="http://schemas.microsoft.com/office/word/2010/wordprocessingShape" xmlns:a14="http://schemas.microsoft.com/office/drawing/2010/main" val="0"/>
+                          <a14:useLocalDpi xmlns:a14="http://schemas.microsoft.com/office/drawing/2010/main" xmlns:wps="http://schemas.microsoft.com/office/word/2010/wordprocessingShape" xmlns:wpi="http://schemas.microsoft.com/office/word/2010/wordprocessingInk" xmlns:wpg="http://schemas.microsoft.com/office/word/2010/wordprocessingGroup" xmlns:w15="http://schemas.microsoft.com/office/word/2012/wordml" xmlns:w14="http://schemas.microsoft.com/office/word/2010/wordml" xmlns:w="http://schemas.openxmlformats.org/wordprocessingml/2006/main" xmlns:w10="urn:schemas-microsoft-com:office:word" xmlns:wp14="http://schemas.microsoft.com/office/word/2010/wordprocessingDrawing" xmlns:v="urn:schemas-microsoft-com:vml" xmlns:o="urn:schemas-microsoft-com:office:office" xmlns:mc="http://schemas.openxmlformats.org/markup-compatibility/2006" xmlns:wpc="http://schemas.microsoft.com/office/word/2010/wordprocessingCanvas" xmlns="" val="0"/>
                         </a:ext>
                       </a:extLst>
                     </a:blip>
@@ -466,37 +466,12 @@
         </w:rPr>
         <w:t xml:space="preserve"> plug in goes to </w:t>
       </w:r>
-      <w:proofErr w:type="spellStart"/>
-      <w:r>
-        <w:rPr>
-          <w:rFonts w:ascii="Segoe UI" w:hAnsi="Segoe UI" w:cs="Segoe UI"/>
-          <w:sz w:val="24"/>
-        </w:rPr>
-        <w:t>Matan</w:t>
-      </w:r>
-      <w:proofErr w:type="spellEnd"/>
-      <w:r>
-        <w:rPr>
-          <w:rFonts w:ascii="Segoe UI" w:hAnsi="Segoe UI" w:cs="Segoe UI"/>
-          <w:sz w:val="24"/>
-        </w:rPr>
-        <w:t xml:space="preserve"> </w:t>
-      </w:r>
-      <w:proofErr w:type="spellStart"/>
-      <w:r>
-        <w:rPr>
-          <w:rFonts w:ascii="Segoe UI" w:hAnsi="Segoe UI" w:cs="Segoe UI"/>
-          <w:sz w:val="24"/>
-        </w:rPr>
-        <w:t>Hershberg</w:t>
-      </w:r>
-      <w:proofErr w:type="spellEnd"/>
-      <w:r>
-        <w:rPr>
-          <w:rFonts w:ascii="Segoe UI" w:hAnsi="Segoe UI" w:cs="Segoe UI"/>
-          <w:sz w:val="24"/>
-        </w:rPr>
-        <w:t xml:space="preserve"> Web Development </w:t>
+      <w:r>
+        <w:rPr>
+          <w:rFonts w:ascii="Segoe UI" w:hAnsi="Segoe UI" w:cs="Segoe UI"/>
+          <w:sz w:val="24"/>
+        </w:rPr>
+        <w:t xml:space="preserve">Matan Hershberg Web Development </w:t>
       </w:r>
       <w:r>
         <w:rPr>
@@ -725,23 +700,7 @@
           <w:rFonts w:ascii="Segoe UI" w:hAnsi="Segoe UI" w:cs="Segoe UI"/>
           <w:sz w:val="24"/>
         </w:rPr>
-        <w:t xml:space="preserve">Program form to utilize the jQuery </w:t>
-      </w:r>
-      <w:proofErr w:type="spellStart"/>
-      <w:r>
-        <w:rPr>
-          <w:rFonts w:ascii="Segoe UI" w:hAnsi="Segoe UI" w:cs="Segoe UI"/>
-          <w:sz w:val="24"/>
-        </w:rPr>
-        <w:t>Slippry</w:t>
-      </w:r>
-      <w:proofErr w:type="spellEnd"/>
-      <w:r>
-        <w:rPr>
-          <w:rFonts w:ascii="Segoe UI" w:hAnsi="Segoe UI" w:cs="Segoe UI"/>
-          <w:sz w:val="24"/>
-        </w:rPr>
-        <w:t xml:space="preserve"> slider (</w:t>
+        <w:t>Program form to utilize the jQuery Slippry slider (</w:t>
       </w:r>
       <w:hyperlink r:id="rId10" w:history="1">
         <w:r>
@@ -900,6 +859,13 @@
           <w:rFonts w:ascii="Segoe UI" w:hAnsi="Segoe UI" w:cs="Segoe UI"/>
           <w:sz w:val="24"/>
         </w:rPr>
+        <w:t xml:space="preserve"> and a class for required input elements</w:t>
+      </w:r>
+      <w:r>
+        <w:rPr>
+          <w:rFonts w:ascii="Segoe UI" w:hAnsi="Segoe UI" w:cs="Segoe UI"/>
+          <w:sz w:val="24"/>
+        </w:rPr>
         <w:t>.</w:t>
       </w:r>
       <w:r>
@@ -1014,25 +980,7 @@
           <w:b/>
           <w:sz w:val="24"/>
         </w:rPr>
-        <w:t xml:space="preserve">‘Multi-paginated’ </w:t>
-      </w:r>
-      <w:proofErr w:type="gramStart"/>
-      <w:r>
-        <w:rPr>
-          <w:rFonts w:ascii="Segoe UI Light" w:hAnsi="Segoe UI Light" w:cs="Segoe UI"/>
-          <w:b/>
-          <w:sz w:val="24"/>
-        </w:rPr>
-        <w:t>Create</w:t>
-      </w:r>
-      <w:proofErr w:type="gramEnd"/>
-      <w:r>
-        <w:rPr>
-          <w:rFonts w:ascii="Segoe UI Light" w:hAnsi="Segoe UI Light" w:cs="Segoe UI"/>
-          <w:b/>
-          <w:sz w:val="24"/>
-        </w:rPr>
-        <w:t xml:space="preserve"> a Program Form</w:t>
+        <w:t>‘Multi-paginated’ Create a Program Form</w:t>
       </w:r>
       <w:r>
         <w:rPr>
@@ -1626,25 +1574,7 @@
           <w:b/>
           <w:sz w:val="24"/>
         </w:rPr>
-        <w:t xml:space="preserve"> as “Bachelor of Web Development” and “</w:t>
-      </w:r>
-      <w:proofErr w:type="gramStart"/>
-      <w:r>
-        <w:rPr>
-          <w:rFonts w:ascii="Segoe UI Light" w:hAnsi="Segoe UI Light" w:cs="Segoe UI"/>
-          <w:b/>
-          <w:sz w:val="24"/>
-        </w:rPr>
-        <w:t>Spring</w:t>
-      </w:r>
-      <w:proofErr w:type="gramEnd"/>
-      <w:r>
-        <w:rPr>
-          <w:rFonts w:ascii="Segoe UI Light" w:hAnsi="Segoe UI Light" w:cs="Segoe UI"/>
-          <w:b/>
-          <w:sz w:val="24"/>
-        </w:rPr>
-        <w:t xml:space="preserve"> 2015” respectively</w:t>
+        <w:t xml:space="preserve"> as “Bachelor of Web Development” and “Spring 2015” respectively</w:t>
       </w:r>
       <w:r>
         <w:rPr>
@@ -2304,7 +2234,6 @@
                 <w:szCs w:val="24"/>
               </w:rPr>
             </w:pPr>
-            <w:proofErr w:type="spellStart"/>
             <w:r>
               <w:rPr>
                 <w:rFonts w:ascii="Segoe UI" w:hAnsi="Segoe UI" w:cs="Segoe UI"/>
@@ -2313,7 +2242,6 @@
               </w:rPr>
               <w:t>bcischair</w:t>
             </w:r>
-            <w:proofErr w:type="spellEnd"/>
           </w:p>
         </w:tc>
         <w:tc>
@@ -2377,7 +2305,6 @@
                 <w:szCs w:val="24"/>
               </w:rPr>
             </w:pPr>
-            <w:proofErr w:type="spellStart"/>
             <w:r>
               <w:rPr>
                 <w:rFonts w:ascii="Segoe UI" w:hAnsi="Segoe UI" w:cs="Segoe UI"/>
@@ -2394,7 +2321,6 @@
               </w:rPr>
               <w:t>MRU</w:t>
             </w:r>
-            <w:proofErr w:type="spellEnd"/>
           </w:p>
         </w:tc>
         <w:tc>
@@ -2463,7 +2389,6 @@
                 <w:szCs w:val="24"/>
               </w:rPr>
             </w:pPr>
-            <w:proofErr w:type="spellStart"/>
             <w:r>
               <w:rPr>
                 <w:rFonts w:ascii="Segoe UI" w:hAnsi="Segoe UI" w:cs="Segoe UI"/>
@@ -2472,7 +2397,6 @@
               </w:rPr>
               <w:t>prog_prof</w:t>
             </w:r>
-            <w:proofErr w:type="spellEnd"/>
           </w:p>
         </w:tc>
         <w:tc>
@@ -2536,7 +2460,6 @@
                 <w:szCs w:val="24"/>
               </w:rPr>
             </w:pPr>
-            <w:proofErr w:type="spellStart"/>
             <w:r>
               <w:rPr>
                 <w:rFonts w:ascii="Segoe UI" w:hAnsi="Segoe UI" w:cs="Segoe UI"/>
@@ -2545,7 +2468,6 @@
               </w:rPr>
               <w:t>web_prof</w:t>
             </w:r>
-            <w:proofErr w:type="spellEnd"/>
           </w:p>
         </w:tc>
         <w:tc>
@@ -3594,7 +3516,7 @@
   <a:extraClrSchemeLst/>
   <a:extLst>
     <a:ext uri="{05A4C25C-085E-4340-85A3-A5531E510DB2}">
-      <thm15:themeFamily xmlns="" xmlns:thm15="http://schemas.microsoft.com/office/thememl/2012/main" name="Office Theme" id="{62F939B6-93AF-4DB8-9C6B-D6C7DFDC589F}" vid="{4A3C46E8-61CC-4603-A589-7422A47A8E4A}"/>
+      <thm15:themeFamily xmlns:thm15="http://schemas.microsoft.com/office/thememl/2012/main" xmlns="" name="Office Theme" id="{62F939B6-93AF-4DB8-9C6B-D6C7DFDC589F}" vid="{4A3C46E8-61CC-4603-A589-7422A47A8E4A}"/>
     </a:ext>
   </a:extLst>
 </a:theme>

</xml_diff>

<commit_message>
Updated documentation, database has one more entry.
</commit_message>
<xml_diff>
--- a/A2/documents/MRU Curriculum (Version 2.0) - Web 3 Assignment 2 - Tyler Rop.docx
+++ b/A2/documents/MRU Curriculum (Version 2.0) - Web 3 Assignment 2 - Tyler Rop.docx
@@ -466,12 +466,37 @@
         </w:rPr>
         <w:t xml:space="preserve"> plug in goes to </w:t>
       </w:r>
-      <w:r>
-        <w:rPr>
-          <w:rFonts w:ascii="Segoe UI" w:hAnsi="Segoe UI" w:cs="Segoe UI"/>
-          <w:sz w:val="24"/>
-        </w:rPr>
-        <w:t xml:space="preserve">Matan Hershberg Web Development </w:t>
+      <w:proofErr w:type="spellStart"/>
+      <w:r>
+        <w:rPr>
+          <w:rFonts w:ascii="Segoe UI" w:hAnsi="Segoe UI" w:cs="Segoe UI"/>
+          <w:sz w:val="24"/>
+        </w:rPr>
+        <w:t>Matan</w:t>
+      </w:r>
+      <w:proofErr w:type="spellEnd"/>
+      <w:r>
+        <w:rPr>
+          <w:rFonts w:ascii="Segoe UI" w:hAnsi="Segoe UI" w:cs="Segoe UI"/>
+          <w:sz w:val="24"/>
+        </w:rPr>
+        <w:t xml:space="preserve"> </w:t>
+      </w:r>
+      <w:proofErr w:type="spellStart"/>
+      <w:r>
+        <w:rPr>
+          <w:rFonts w:ascii="Segoe UI" w:hAnsi="Segoe UI" w:cs="Segoe UI"/>
+          <w:sz w:val="24"/>
+        </w:rPr>
+        <w:t>Hershberg</w:t>
+      </w:r>
+      <w:proofErr w:type="spellEnd"/>
+      <w:r>
+        <w:rPr>
+          <w:rFonts w:ascii="Segoe UI" w:hAnsi="Segoe UI" w:cs="Segoe UI"/>
+          <w:sz w:val="24"/>
+        </w:rPr>
+        <w:t xml:space="preserve"> Web Development </w:t>
       </w:r>
       <w:r>
         <w:rPr>
@@ -686,6 +711,27 @@
           <w:rFonts w:ascii="Segoe UI" w:hAnsi="Segoe UI" w:cs="Segoe UI"/>
           <w:sz w:val="24"/>
         </w:rPr>
+        <w:t xml:space="preserve">Client Side verification is used to tell a user if they have not fully filled out the Create Program form. All fields in this form are deemed required. An alert box and orange text entry points are used to notify the user of fields that need to be required when the user tries to submit an incomplete request. </w:t>
+      </w:r>
+    </w:p>
+    <w:p>
+      <w:pPr>
+        <w:pStyle w:val="ListParagraph"/>
+        <w:numPr>
+          <w:ilvl w:val="0"/>
+          <w:numId w:val="2"/>
+        </w:numPr>
+        <w:rPr>
+          <w:rFonts w:ascii="Segoe UI Light" w:hAnsi="Segoe UI Light" w:cs="Segoe UI"/>
+          <w:b/>
+          <w:sz w:val="24"/>
+        </w:rPr>
+      </w:pPr>
+      <w:r>
+        <w:rPr>
+          <w:rFonts w:ascii="Segoe UI" w:hAnsi="Segoe UI" w:cs="Segoe UI"/>
+          <w:sz w:val="24"/>
+        </w:rPr>
         <w:t>A wrapper div element and article elements have</w:t>
       </w:r>
       <w:r>
@@ -700,7 +746,23 @@
           <w:rFonts w:ascii="Segoe UI" w:hAnsi="Segoe UI" w:cs="Segoe UI"/>
           <w:sz w:val="24"/>
         </w:rPr>
-        <w:t>Program form to utilize the jQuery Slippry slider (</w:t>
+        <w:t xml:space="preserve">Program form to utilize the jQuery </w:t>
+      </w:r>
+      <w:proofErr w:type="spellStart"/>
+      <w:r>
+        <w:rPr>
+          <w:rFonts w:ascii="Segoe UI" w:hAnsi="Segoe UI" w:cs="Segoe UI"/>
+          <w:sz w:val="24"/>
+        </w:rPr>
+        <w:t>Slippry</w:t>
+      </w:r>
+      <w:proofErr w:type="spellEnd"/>
+      <w:r>
+        <w:rPr>
+          <w:rFonts w:ascii="Segoe UI" w:hAnsi="Segoe UI" w:cs="Segoe UI"/>
+          <w:sz w:val="24"/>
+        </w:rPr>
+        <w:t xml:space="preserve"> slider (</w:t>
       </w:r>
       <w:hyperlink r:id="rId10" w:history="1">
         <w:r>
@@ -980,7 +1042,25 @@
           <w:b/>
           <w:sz w:val="24"/>
         </w:rPr>
-        <w:t>‘Multi-paginated’ Create a Program Form</w:t>
+        <w:t xml:space="preserve">‘Multi-paginated’ </w:t>
+      </w:r>
+      <w:proofErr w:type="gramStart"/>
+      <w:r>
+        <w:rPr>
+          <w:rFonts w:ascii="Segoe UI Light" w:hAnsi="Segoe UI Light" w:cs="Segoe UI"/>
+          <w:b/>
+          <w:sz w:val="24"/>
+        </w:rPr>
+        <w:t>Create</w:t>
+      </w:r>
+      <w:proofErr w:type="gramEnd"/>
+      <w:r>
+        <w:rPr>
+          <w:rFonts w:ascii="Segoe UI Light" w:hAnsi="Segoe UI Light" w:cs="Segoe UI"/>
+          <w:b/>
+          <w:sz w:val="24"/>
+        </w:rPr>
+        <w:t xml:space="preserve"> a Program Form</w:t>
       </w:r>
       <w:r>
         <w:rPr>
@@ -1063,63 +1143,6 @@
     </w:p>
     <w:p>
       <w:pPr>
-        <w:pStyle w:val="ListParagraph"/>
-        <w:ind w:left="360"/>
-        <w:rPr>
-          <w:rFonts w:ascii="Segoe UI Light" w:hAnsi="Segoe UI Light" w:cs="Segoe UI"/>
-          <w:b/>
-          <w:sz w:val="24"/>
-        </w:rPr>
-      </w:pPr>
-    </w:p>
-    <w:p>
-      <w:pPr>
-        <w:pStyle w:val="ListParagraph"/>
-        <w:ind w:left="360"/>
-        <w:rPr>
-          <w:rFonts w:ascii="Segoe UI Light" w:hAnsi="Segoe UI Light" w:cs="Segoe UI"/>
-          <w:b/>
-          <w:sz w:val="24"/>
-        </w:rPr>
-      </w:pPr>
-    </w:p>
-    <w:p>
-      <w:pPr>
-        <w:pStyle w:val="ListParagraph"/>
-        <w:ind w:left="360"/>
-        <w:rPr>
-          <w:rFonts w:ascii="Segoe UI Light" w:hAnsi="Segoe UI Light" w:cs="Segoe UI"/>
-          <w:b/>
-          <w:sz w:val="24"/>
-        </w:rPr>
-      </w:pPr>
-    </w:p>
-    <w:p>
-      <w:pPr>
-        <w:pStyle w:val="ListParagraph"/>
-        <w:ind w:left="360"/>
-        <w:rPr>
-          <w:rFonts w:ascii="Segoe UI Light" w:hAnsi="Segoe UI Light" w:cs="Segoe UI"/>
-          <w:b/>
-          <w:sz w:val="24"/>
-        </w:rPr>
-      </w:pPr>
-    </w:p>
-    <w:p>
-      <w:pPr>
-        <w:pStyle w:val="ListParagraph"/>
-        <w:ind w:left="360"/>
-        <w:rPr>
-          <w:rFonts w:ascii="Segoe UI Light" w:hAnsi="Segoe UI Light" w:cs="Segoe UI"/>
-          <w:b/>
-          <w:sz w:val="24"/>
-        </w:rPr>
-      </w:pPr>
-    </w:p>
-    <w:p>
-      <w:pPr>
-        <w:pStyle w:val="ListParagraph"/>
-        <w:ind w:left="360"/>
         <w:rPr>
           <w:rFonts w:ascii="Segoe UI Light" w:hAnsi="Segoe UI Light" w:cs="Segoe UI"/>
           <w:b/>
@@ -1574,7 +1597,25 @@
           <w:b/>
           <w:sz w:val="24"/>
         </w:rPr>
-        <w:t xml:space="preserve"> as “Bachelor of Web Development” and “Spring 2015” respectively</w:t>
+        <w:t xml:space="preserve"> as “Bachelor of Web Development” and “</w:t>
+      </w:r>
+      <w:proofErr w:type="gramStart"/>
+      <w:r>
+        <w:rPr>
+          <w:rFonts w:ascii="Segoe UI Light" w:hAnsi="Segoe UI Light" w:cs="Segoe UI"/>
+          <w:b/>
+          <w:sz w:val="24"/>
+        </w:rPr>
+        <w:t>Spring</w:t>
+      </w:r>
+      <w:proofErr w:type="gramEnd"/>
+      <w:r>
+        <w:rPr>
+          <w:rFonts w:ascii="Segoe UI Light" w:hAnsi="Segoe UI Light" w:cs="Segoe UI"/>
+          <w:b/>
+          <w:sz w:val="24"/>
+        </w:rPr>
+        <w:t xml:space="preserve"> 2015” respectively</w:t>
       </w:r>
       <w:r>
         <w:rPr>
@@ -2234,6 +2275,7 @@
                 <w:szCs w:val="24"/>
               </w:rPr>
             </w:pPr>
+            <w:proofErr w:type="spellStart"/>
             <w:r>
               <w:rPr>
                 <w:rFonts w:ascii="Segoe UI" w:hAnsi="Segoe UI" w:cs="Segoe UI"/>
@@ -2242,6 +2284,7 @@
               </w:rPr>
               <w:t>bcischair</w:t>
             </w:r>
+            <w:proofErr w:type="spellEnd"/>
           </w:p>
         </w:tc>
         <w:tc>
@@ -2305,6 +2348,7 @@
                 <w:szCs w:val="24"/>
               </w:rPr>
             </w:pPr>
+            <w:proofErr w:type="spellStart"/>
             <w:r>
               <w:rPr>
                 <w:rFonts w:ascii="Segoe UI" w:hAnsi="Segoe UI" w:cs="Segoe UI"/>
@@ -2321,6 +2365,7 @@
               </w:rPr>
               <w:t>MRU</w:t>
             </w:r>
+            <w:proofErr w:type="spellEnd"/>
           </w:p>
         </w:tc>
         <w:tc>
@@ -2389,6 +2434,7 @@
                 <w:szCs w:val="24"/>
               </w:rPr>
             </w:pPr>
+            <w:proofErr w:type="spellStart"/>
             <w:r>
               <w:rPr>
                 <w:rFonts w:ascii="Segoe UI" w:hAnsi="Segoe UI" w:cs="Segoe UI"/>
@@ -2397,6 +2443,7 @@
               </w:rPr>
               <w:t>prog_prof</w:t>
             </w:r>
+            <w:proofErr w:type="spellEnd"/>
           </w:p>
         </w:tc>
         <w:tc>
@@ -2460,6 +2507,7 @@
                 <w:szCs w:val="24"/>
               </w:rPr>
             </w:pPr>
+            <w:proofErr w:type="spellStart"/>
             <w:r>
               <w:rPr>
                 <w:rFonts w:ascii="Segoe UI" w:hAnsi="Segoe UI" w:cs="Segoe UI"/>
@@ -2468,6 +2516,7 @@
               </w:rPr>
               <w:t>web_prof</w:t>
             </w:r>
+            <w:proofErr w:type="spellEnd"/>
           </w:p>
         </w:tc>
         <w:tc>

</xml_diff>